<commit_message>
Fazendo o primeiro projeto no HTML5
</commit_message>
<xml_diff>
--- a/Introdução a criação de websites com HTML5 e CSS3/HTML5.docx
+++ b/Introdução a criação de websites com HTML5 e CSS3/HTML5.docx
@@ -640,33 +640,63 @@
       </w:pPr>
       <w:r>
         <w:rPr/>
-        <w:t>O &lt;p&gt; representa um parágrafo, mas ele não suporta apenas texto, podemos adicionar imagens, código, vídeos e vários outros tipos de conteúdo dentro dele.</w:t>
-      </w:r>
-    </w:p>
-    <w:p>
-      <w:pPr>
-        <w:pStyle w:val="Corpodotexto"/>
-        <w:bidi w:val="0"/>
-        <w:ind w:left="0" w:right="0" w:hanging="0"/>
-        <w:jc w:val="left"/>
-        <w:rPr/>
-      </w:pPr>
-      <w:r>
-        <w:rPr/>
-        <w:t>Um outro elemento interessante e extremamente necessário na web é o &lt;a&gt; - que significa anchor/âncora, ele representa um hyperlink, é ele que interliga vários conteúdos e páginas na web.</w:t>
-      </w:r>
-    </w:p>
-    <w:p>
-      <w:pPr>
-        <w:pStyle w:val="Corpodotexto"/>
-        <w:bidi w:val="0"/>
-        <w:ind w:left="0" w:right="0" w:hanging="0"/>
-        <w:jc w:val="left"/>
-        <w:rPr/>
-      </w:pPr>
-      <w:r>
-        <w:rPr/>
-        <w:t>O elemento a tem vários atributos, mas vamos focar em dois, o href e o target.</w:t>
+        <w:t xml:space="preserve">O </w:t>
+      </w:r>
+      <w:r>
+        <w:rPr>
+          <w:highlight w:val="yellow"/>
+        </w:rPr>
+        <w:t>&lt;p&gt;</w:t>
+      </w:r>
+      <w:r>
+        <w:rPr/>
+        <w:t xml:space="preserve"> representa um parágrafo, mas ele não suporta apenas texto, podemos adicionar imagens, código, vídeos e vários outros tipos de conteúdo dentro dele.</w:t>
+      </w:r>
+    </w:p>
+    <w:p>
+      <w:pPr>
+        <w:pStyle w:val="Corpodotexto"/>
+        <w:bidi w:val="0"/>
+        <w:ind w:left="0" w:right="0" w:hanging="0"/>
+        <w:jc w:val="left"/>
+        <w:rPr/>
+      </w:pPr>
+      <w:r>
+        <w:rPr/>
+        <w:t xml:space="preserve">Um outro elemento interessante e extremamente necessário na web é o </w:t>
+      </w:r>
+      <w:r>
+        <w:rPr>
+          <w:highlight w:val="yellow"/>
+        </w:rPr>
+        <w:t>&lt;a&gt;</w:t>
+      </w:r>
+      <w:r>
+        <w:rPr/>
+        <w:t xml:space="preserve"> - que significa anchor/âncora, ele representa um hyperlink, é ele que interliga vários conteúdos e páginas na web.</w:t>
+      </w:r>
+    </w:p>
+    <w:p>
+      <w:pPr>
+        <w:pStyle w:val="Corpodotexto"/>
+        <w:bidi w:val="0"/>
+        <w:ind w:left="0" w:right="0" w:hanging="0"/>
+        <w:jc w:val="left"/>
+        <w:rPr/>
+      </w:pPr>
+      <w:r>
+        <w:rPr/>
+        <w:t xml:space="preserve">O elemento a tem vários atributos, mas vamos focar em dois, o </w:t>
+      </w:r>
+      <w:r>
+        <w:rPr>
+          <w:highlight w:val="yellow"/>
+        </w:rPr>
+        <w:t>href e o target</w:t>
+      </w:r>
+      <w:r>
+        <w:rPr/>
+        <w:t>.</w:t>
       </w:r>
     </w:p>
     <w:p>
@@ -703,6 +733,471 @@
       <w:r>
         <w:rPr/>
         <w:t>O target neste momento vai servir para nos ajudar a abrir nossos links em outra aba do navegador usando o valor _blank.</w:t>
+      </w:r>
+    </w:p>
+    <w:p>
+      <w:pPr>
+        <w:pStyle w:val="Corpodotexto"/>
+        <w:bidi w:val="0"/>
+        <w:ind w:left="0" w:right="0" w:hanging="0"/>
+        <w:jc w:val="left"/>
+        <w:rPr/>
+      </w:pPr>
+      <w:r>
+        <w:rPr/>
+        <w:t xml:space="preserve">EXEMPLO: </w:t>
+      </w:r>
+    </w:p>
+    <w:p>
+      <w:pPr>
+        <w:pStyle w:val="Corpodotexto"/>
+        <w:bidi w:val="0"/>
+        <w:ind w:left="0" w:right="0" w:hanging="0"/>
+        <w:jc w:val="left"/>
+        <w:rPr/>
+      </w:pPr>
+      <w:r>
+        <w:rPr/>
+        <w:t>e-mail</w:t>
+      </w:r>
+    </w:p>
+    <w:p>
+      <w:pPr>
+        <w:pStyle w:val="Normal"/>
+        <w:bidi w:val="0"/>
+        <w:ind w:left="0" w:right="0" w:hanging="0"/>
+        <w:jc w:val="left"/>
+        <w:rPr>
+          <w:rFonts w:ascii="Droid Sans Mono;monospace;monospace" w:hAnsi="Droid Sans Mono;monospace;monospace"/>
+          <w:b w:val="false"/>
+          <w:color w:val="D4D4D4"/>
+          <w:sz w:val="21"/>
+          <w:highlight w:val="black"/>
+        </w:rPr>
+      </w:pPr>
+      <w:r>
+        <w:rPr>
+          <w:rFonts w:ascii="Droid Sans Mono;monospace;monospace" w:hAnsi="Droid Sans Mono;monospace;monospace"/>
+          <w:b w:val="false"/>
+          <w:color w:val="808080"/>
+          <w:sz w:val="21"/>
+          <w:highlight w:val="black"/>
+        </w:rPr>
+        <w:t>&lt;</w:t>
+      </w:r>
+      <w:r>
+        <w:rPr>
+          <w:rFonts w:ascii="Droid Sans Mono;monospace;monospace" w:hAnsi="Droid Sans Mono;monospace;monospace"/>
+          <w:b w:val="false"/>
+          <w:color w:val="569CD6"/>
+          <w:sz w:val="21"/>
+          <w:highlight w:val="black"/>
+        </w:rPr>
+        <w:t>p</w:t>
+      </w:r>
+      <w:r>
+        <w:rPr>
+          <w:rFonts w:ascii="Droid Sans Mono;monospace;monospace" w:hAnsi="Droid Sans Mono;monospace;monospace"/>
+          <w:b w:val="false"/>
+          <w:color w:val="808080"/>
+          <w:sz w:val="21"/>
+          <w:highlight w:val="black"/>
+        </w:rPr>
+        <w:t>&gt;</w:t>
+      </w:r>
+      <w:r>
+        <w:rPr>
+          <w:rFonts w:ascii="Droid Sans Mono;monospace;monospace" w:hAnsi="Droid Sans Mono;monospace;monospace"/>
+          <w:b w:val="false"/>
+          <w:color w:val="D4D4D4"/>
+          <w:sz w:val="21"/>
+          <w:highlight w:val="black"/>
+        </w:rPr>
+        <w:t xml:space="preserve">A </w:t>
+      </w:r>
+      <w:r>
+        <w:rPr>
+          <w:rFonts w:ascii="Droid Sans Mono;monospace;monospace" w:hAnsi="Droid Sans Mono;monospace;monospace"/>
+          <w:b w:val="false"/>
+          <w:color w:val="808080"/>
+          <w:sz w:val="21"/>
+          <w:highlight w:val="black"/>
+        </w:rPr>
+        <w:t>&lt;</w:t>
+      </w:r>
+      <w:r>
+        <w:rPr>
+          <w:rFonts w:ascii="Droid Sans Mono;monospace;monospace" w:hAnsi="Droid Sans Mono;monospace;monospace"/>
+          <w:b w:val="false"/>
+          <w:color w:val="569CD6"/>
+          <w:sz w:val="21"/>
+          <w:highlight w:val="black"/>
+        </w:rPr>
+        <w:t>a</w:t>
+      </w:r>
+      <w:r>
+        <w:rPr>
+          <w:rFonts w:ascii="Droid Sans Mono;monospace;monospace" w:hAnsi="Droid Sans Mono;monospace;monospace"/>
+          <w:b w:val="false"/>
+          <w:color w:val="D4D4D4"/>
+          <w:sz w:val="21"/>
+          <w:highlight w:val="black"/>
+        </w:rPr>
+        <w:t xml:space="preserve"> </w:t>
+      </w:r>
+      <w:r>
+        <w:rPr>
+          <w:rFonts w:ascii="Droid Sans Mono;monospace;monospace" w:hAnsi="Droid Sans Mono;monospace;monospace"/>
+          <w:b w:val="false"/>
+          <w:color w:val="9CDCFE"/>
+          <w:sz w:val="21"/>
+          <w:highlight w:val="black"/>
+        </w:rPr>
+        <w:t>href</w:t>
+      </w:r>
+      <w:r>
+        <w:rPr>
+          <w:rFonts w:ascii="Droid Sans Mono;monospace;monospace" w:hAnsi="Droid Sans Mono;monospace;monospace"/>
+          <w:b w:val="false"/>
+          <w:color w:val="D4D4D4"/>
+          <w:sz w:val="21"/>
+          <w:highlight w:val="black"/>
+        </w:rPr>
+        <w:t>=</w:t>
+      </w:r>
+      <w:r>
+        <w:rPr>
+          <w:rFonts w:ascii="Droid Sans Mono;monospace;monospace" w:hAnsi="Droid Sans Mono;monospace;monospace"/>
+          <w:b w:val="false"/>
+          <w:color w:val="CE9178"/>
+          <w:sz w:val="21"/>
+          <w:highlight w:val="black"/>
+        </w:rPr>
+        <w:t>"mailto:felipemaguiar@gmail.com"</w:t>
+      </w:r>
+      <w:r>
+        <w:rPr>
+          <w:rFonts w:ascii="Droid Sans Mono;monospace;monospace" w:hAnsi="Droid Sans Mono;monospace;monospace"/>
+          <w:b w:val="false"/>
+          <w:color w:val="808080"/>
+          <w:sz w:val="21"/>
+          <w:highlight w:val="black"/>
+        </w:rPr>
+        <w:t>&gt;</w:t>
+      </w:r>
+      <w:r>
+        <w:rPr>
+          <w:rFonts w:ascii="Droid Sans Mono;monospace;monospace" w:hAnsi="Droid Sans Mono;monospace;monospace"/>
+          <w:b w:val="false"/>
+          <w:color w:val="D4D4D4"/>
+          <w:sz w:val="21"/>
+          <w:highlight w:val="black"/>
+        </w:rPr>
+        <w:t>Física</w:t>
+      </w:r>
+      <w:r>
+        <w:rPr>
+          <w:rFonts w:ascii="Droid Sans Mono;monospace;monospace" w:hAnsi="Droid Sans Mono;monospace;monospace"/>
+          <w:b w:val="false"/>
+          <w:color w:val="808080"/>
+          <w:sz w:val="21"/>
+          <w:highlight w:val="black"/>
+        </w:rPr>
+        <w:t>&lt;/</w:t>
+      </w:r>
+      <w:r>
+        <w:rPr>
+          <w:rFonts w:ascii="Droid Sans Mono;monospace;monospace" w:hAnsi="Droid Sans Mono;monospace;monospace"/>
+          <w:b w:val="false"/>
+          <w:color w:val="569CD6"/>
+          <w:sz w:val="21"/>
+          <w:highlight w:val="black"/>
+        </w:rPr>
+        <w:t>a</w:t>
+      </w:r>
+      <w:r>
+        <w:rPr>
+          <w:rFonts w:ascii="Droid Sans Mono;monospace;monospace" w:hAnsi="Droid Sans Mono;monospace;monospace"/>
+          <w:b w:val="false"/>
+          <w:color w:val="808080"/>
+          <w:sz w:val="21"/>
+          <w:highlight w:val="black"/>
+        </w:rPr>
+        <w:t>&gt;</w:t>
+      </w:r>
+      <w:r>
+        <w:rPr>
+          <w:rFonts w:ascii="Droid Sans Mono;monospace;monospace" w:hAnsi="Droid Sans Mono;monospace;monospace"/>
+          <w:b w:val="false"/>
+          <w:color w:val="D4D4D4"/>
+          <w:sz w:val="21"/>
+          <w:highlight w:val="black"/>
+        </w:rPr>
+        <w:t xml:space="preserve"> </w:t>
+      </w:r>
+    </w:p>
+    <w:p>
+      <w:pPr>
+        <w:pStyle w:val="Normal"/>
+        <w:bidi w:val="0"/>
+        <w:ind w:left="0" w:right="0" w:hanging="0"/>
+        <w:jc w:val="left"/>
+        <w:rPr>
+          <w:rFonts w:ascii="Droid Sans Mono;monospace;monospace" w:hAnsi="Droid Sans Mono;monospace;monospace"/>
+          <w:b w:val="false"/>
+          <w:color w:val="D4D4D4"/>
+          <w:sz w:val="21"/>
+          <w:highlight w:val="black"/>
+        </w:rPr>
+      </w:pPr>
+      <w:r>
+        <w:rPr>
+          <w:rFonts w:ascii="Droid Sans Mono;monospace;monospace" w:hAnsi="Droid Sans Mono;monospace;monospace"/>
+          <w:b w:val="false"/>
+          <w:color w:val="D4D4D4"/>
+          <w:sz w:val="21"/>
+          <w:highlight w:val="black"/>
+        </w:rPr>
+      </w:r>
+    </w:p>
+    <w:p>
+      <w:pPr>
+        <w:pStyle w:val="Normal"/>
+        <w:bidi w:val="0"/>
+        <w:spacing w:lineRule="atLeast" w:line="285"/>
+        <w:jc w:val="left"/>
+        <w:rPr/>
+      </w:pPr>
+      <w:r>
+        <w:rPr/>
+        <w:t>link</w:t>
+      </w:r>
+    </w:p>
+    <w:p>
+      <w:pPr>
+        <w:pStyle w:val="Normal"/>
+        <w:bidi w:val="0"/>
+        <w:spacing w:lineRule="atLeast" w:line="285"/>
+        <w:jc w:val="left"/>
+        <w:rPr>
+          <w:rFonts w:ascii="Droid Sans Mono;monospace;monospace" w:hAnsi="Droid Sans Mono;monospace;monospace"/>
+          <w:b w:val="false"/>
+          <w:color w:val="D4D4D4"/>
+          <w:sz w:val="21"/>
+          <w:highlight w:val="black"/>
+        </w:rPr>
+      </w:pPr>
+      <w:r>
+        <w:rPr>
+          <w:rFonts w:ascii="Droid Sans Mono;monospace;monospace" w:hAnsi="Droid Sans Mono;monospace;monospace"/>
+          <w:b w:val="false"/>
+          <w:color w:val="D4D4D4"/>
+          <w:sz w:val="21"/>
+          <w:highlight w:val="black"/>
+        </w:rPr>
+        <w:t xml:space="preserve">No processo de compreensão da </w:t>
+      </w:r>
+      <w:r>
+        <w:rPr>
+          <w:rFonts w:ascii="Droid Sans Mono;monospace;monospace" w:hAnsi="Droid Sans Mono;monospace;monospace"/>
+          <w:b w:val="false"/>
+          <w:color w:val="808080"/>
+          <w:sz w:val="21"/>
+          <w:highlight w:val="black"/>
+        </w:rPr>
+        <w:t>&lt;</w:t>
+      </w:r>
+      <w:r>
+        <w:rPr>
+          <w:rFonts w:ascii="Droid Sans Mono;monospace;monospace" w:hAnsi="Droid Sans Mono;monospace;monospace"/>
+          <w:b w:val="false"/>
+          <w:color w:val="569CD6"/>
+          <w:sz w:val="21"/>
+          <w:highlight w:val="black"/>
+        </w:rPr>
+        <w:t>a</w:t>
+      </w:r>
+      <w:r>
+        <w:rPr>
+          <w:rFonts w:ascii="Droid Sans Mono;monospace;monospace" w:hAnsi="Droid Sans Mono;monospace;monospace"/>
+          <w:b w:val="false"/>
+          <w:color w:val="D4D4D4"/>
+          <w:sz w:val="21"/>
+          <w:highlight w:val="black"/>
+        </w:rPr>
+        <w:t xml:space="preserve"> </w:t>
+      </w:r>
+      <w:r>
+        <w:rPr>
+          <w:rFonts w:ascii="Droid Sans Mono;monospace;monospace" w:hAnsi="Droid Sans Mono;monospace;monospace"/>
+          <w:b w:val="false"/>
+          <w:color w:val="9CDCFE"/>
+          <w:sz w:val="21"/>
+          <w:highlight w:val="black"/>
+        </w:rPr>
+        <w:t>href</w:t>
+      </w:r>
+      <w:r>
+        <w:rPr>
+          <w:rFonts w:ascii="Droid Sans Mono;monospace;monospace" w:hAnsi="Droid Sans Mono;monospace;monospace"/>
+          <w:b w:val="false"/>
+          <w:color w:val="D4D4D4"/>
+          <w:sz w:val="21"/>
+          <w:highlight w:val="black"/>
+        </w:rPr>
+        <w:t>=</w:t>
+      </w:r>
+      <w:r>
+        <w:rPr>
+          <w:rFonts w:ascii="Droid Sans Mono;monospace;monospace" w:hAnsi="Droid Sans Mono;monospace;monospace"/>
+          <w:b w:val="false"/>
+          <w:color w:val="CE9178"/>
+          <w:sz w:val="21"/>
+          <w:highlight w:val="black"/>
+        </w:rPr>
+        <w:t>"https://pt.wikipedia.org/wiki/Natureza"</w:t>
+      </w:r>
+      <w:r>
+        <w:rPr>
+          <w:rFonts w:ascii="Droid Sans Mono;monospace;monospace" w:hAnsi="Droid Sans Mono;monospace;monospace"/>
+          <w:b w:val="false"/>
+          <w:color w:val="D4D4D4"/>
+          <w:sz w:val="21"/>
+          <w:highlight w:val="black"/>
+        </w:rPr>
+        <w:t xml:space="preserve"> </w:t>
+      </w:r>
+      <w:r>
+        <w:rPr>
+          <w:rFonts w:ascii="Droid Sans Mono;monospace;monospace" w:hAnsi="Droid Sans Mono;monospace;monospace"/>
+          <w:b w:val="false"/>
+          <w:color w:val="9CDCFE"/>
+          <w:sz w:val="21"/>
+          <w:highlight w:val="black"/>
+        </w:rPr>
+        <w:t>target</w:t>
+      </w:r>
+      <w:r>
+        <w:rPr>
+          <w:rFonts w:ascii="Droid Sans Mono;monospace;monospace" w:hAnsi="Droid Sans Mono;monospace;monospace"/>
+          <w:b w:val="false"/>
+          <w:color w:val="D4D4D4"/>
+          <w:sz w:val="21"/>
+          <w:highlight w:val="black"/>
+        </w:rPr>
+        <w:t>=</w:t>
+      </w:r>
+      <w:r>
+        <w:rPr>
+          <w:rFonts w:ascii="Droid Sans Mono;monospace;monospace" w:hAnsi="Droid Sans Mono;monospace;monospace"/>
+          <w:b w:val="false"/>
+          <w:color w:val="CE9178"/>
+          <w:sz w:val="21"/>
+          <w:highlight w:val="black"/>
+        </w:rPr>
+        <w:t>"_blank"</w:t>
+      </w:r>
+      <w:r>
+        <w:rPr>
+          <w:rFonts w:ascii="Droid Sans Mono;monospace;monospace" w:hAnsi="Droid Sans Mono;monospace;monospace"/>
+          <w:b w:val="false"/>
+          <w:color w:val="808080"/>
+          <w:sz w:val="21"/>
+          <w:highlight w:val="black"/>
+        </w:rPr>
+        <w:t>&gt;</w:t>
+      </w:r>
+      <w:r>
+        <w:rPr>
+          <w:rFonts w:ascii="Droid Sans Mono;monospace;monospace" w:hAnsi="Droid Sans Mono;monospace;monospace"/>
+          <w:b w:val="false"/>
+          <w:color w:val="D4D4D4"/>
+          <w:sz w:val="21"/>
+          <w:highlight w:val="black"/>
+        </w:rPr>
+        <w:t>natureza</w:t>
+      </w:r>
+      <w:r>
+        <w:rPr>
+          <w:rFonts w:ascii="Droid Sans Mono;monospace;monospace" w:hAnsi="Droid Sans Mono;monospace;monospace"/>
+          <w:b w:val="false"/>
+          <w:color w:val="808080"/>
+          <w:sz w:val="21"/>
+          <w:highlight w:val="black"/>
+        </w:rPr>
+        <w:t>&lt;/</w:t>
+      </w:r>
+      <w:r>
+        <w:rPr>
+          <w:rFonts w:ascii="Droid Sans Mono;monospace;monospace" w:hAnsi="Droid Sans Mono;monospace;monospace"/>
+          <w:b w:val="false"/>
+          <w:color w:val="569CD6"/>
+          <w:sz w:val="21"/>
+          <w:highlight w:val="black"/>
+        </w:rPr>
+        <w:t>a</w:t>
+      </w:r>
+      <w:r>
+        <w:rPr>
+          <w:rFonts w:ascii="Droid Sans Mono;monospace;monospace" w:hAnsi="Droid Sans Mono;monospace;monospace"/>
+          <w:b w:val="false"/>
+          <w:color w:val="808080"/>
+          <w:sz w:val="21"/>
+          <w:highlight w:val="black"/>
+        </w:rPr>
+        <w:t>&gt;</w:t>
+      </w:r>
+      <w:r>
+        <w:rPr>
+          <w:rFonts w:ascii="Droid Sans Mono;monospace;monospace" w:hAnsi="Droid Sans Mono;monospace;monospace"/>
+          <w:b w:val="false"/>
+          <w:color w:val="D4D4D4"/>
+          <w:sz w:val="21"/>
+          <w:highlight w:val="black"/>
+        </w:rPr>
+        <w:t>, as .</w:t>
+      </w:r>
+      <w:r>
+        <w:rPr>
+          <w:rFonts w:ascii="Droid Sans Mono;monospace;monospace" w:hAnsi="Droid Sans Mono;monospace;monospace"/>
+          <w:b w:val="false"/>
+          <w:color w:val="808080"/>
+          <w:sz w:val="21"/>
+          <w:highlight w:val="black"/>
+        </w:rPr>
+        <w:t>&lt;/</w:t>
+      </w:r>
+      <w:r>
+        <w:rPr>
+          <w:rFonts w:ascii="Droid Sans Mono;monospace;monospace" w:hAnsi="Droid Sans Mono;monospace;monospace"/>
+          <w:b w:val="false"/>
+          <w:color w:val="569CD6"/>
+          <w:sz w:val="21"/>
+          <w:highlight w:val="black"/>
+        </w:rPr>
+        <w:t>p</w:t>
+      </w:r>
+      <w:r>
+        <w:rPr>
+          <w:rFonts w:ascii="Droid Sans Mono;monospace;monospace" w:hAnsi="Droid Sans Mono;monospace;monospace"/>
+          <w:b w:val="false"/>
+          <w:color w:val="808080"/>
+          <w:sz w:val="21"/>
+          <w:highlight w:val="black"/>
+        </w:rPr>
+        <w:t>&gt;</w:t>
+      </w:r>
+    </w:p>
+    <w:p>
+      <w:pPr>
+        <w:pStyle w:val="Corpodotexto"/>
+        <w:bidi w:val="0"/>
+        <w:ind w:left="0" w:right="0" w:hanging="0"/>
+        <w:jc w:val="left"/>
+        <w:rPr/>
+      </w:pPr>
+      <w:r>
+        <w:rPr/>
       </w:r>
     </w:p>
     <w:p>

</xml_diff>

<commit_message>
Atualização do conteúdo de CSS
</commit_message>
<xml_diff>
--- a/Introdução a criação de websites com HTML5 e CSS3/HTML5.docx
+++ b/Introdução a criação de websites com HTML5 e CSS3/HTML5.docx
@@ -1386,6 +1386,227 @@
       <w:r>
         <w:rPr/>
         <w:t>O alt não é obrigatório mas é altamente recomendado por melhorar a acessibilidade, ele mostra a descrição da imagem caso ela não carregue e leitores de tela usam esse atributo para descrever a imagem para o usuário saber o que ela significa.</w:t>
+      </w:r>
+    </w:p>
+    <w:p>
+      <w:pPr>
+        <w:pStyle w:val="Corpodotexto"/>
+        <w:bidi w:val="0"/>
+        <w:ind w:left="0" w:right="0" w:hanging="0"/>
+        <w:jc w:val="left"/>
+        <w:rPr/>
+      </w:pPr>
+      <w:r>
+        <w:rPr/>
+        <w:t>EXEMPLO</w:t>
+      </w:r>
+    </w:p>
+    <w:p>
+      <w:pPr>
+        <w:pStyle w:val="Normal"/>
+        <w:bidi w:val="0"/>
+        <w:ind w:left="0" w:right="0" w:hanging="0"/>
+        <w:jc w:val="left"/>
+        <w:rPr>
+          <w:rFonts w:ascii="Droid Sans Mono;monospace;monospace" w:hAnsi="Droid Sans Mono;monospace;monospace"/>
+          <w:b w:val="false"/>
+          <w:color w:val="D4D4D4"/>
+          <w:sz w:val="21"/>
+          <w:highlight w:val="black"/>
+        </w:rPr>
+      </w:pPr>
+      <w:r>
+        <w:rPr>
+          <w:rFonts w:ascii="Droid Sans Mono;monospace;monospace" w:hAnsi="Droid Sans Mono;monospace;monospace"/>
+          <w:b w:val="false"/>
+          <w:color w:val="808080"/>
+          <w:sz w:val="21"/>
+          <w:highlight w:val="black"/>
+        </w:rPr>
+        <w:t>&lt;</w:t>
+      </w:r>
+      <w:r>
+        <w:rPr>
+          <w:rFonts w:ascii="Droid Sans Mono;monospace;monospace" w:hAnsi="Droid Sans Mono;monospace;monospace"/>
+          <w:b w:val="false"/>
+          <w:color w:val="569CD6"/>
+          <w:sz w:val="21"/>
+          <w:highlight w:val="black"/>
+        </w:rPr>
+        <w:t>img</w:t>
+      </w:r>
+      <w:r>
+        <w:rPr>
+          <w:rFonts w:ascii="Droid Sans Mono;monospace;monospace" w:hAnsi="Droid Sans Mono;monospace;monospace"/>
+          <w:b w:val="false"/>
+          <w:color w:val="D4D4D4"/>
+          <w:sz w:val="21"/>
+          <w:highlight w:val="black"/>
+        </w:rPr>
+        <w:t xml:space="preserve"> </w:t>
+      </w:r>
+      <w:r>
+        <w:rPr>
+          <w:rFonts w:ascii="Droid Sans Mono;monospace;monospace" w:hAnsi="Droid Sans Mono;monospace;monospace"/>
+          <w:b w:val="false"/>
+          <w:color w:val="9CDCFE"/>
+          <w:sz w:val="21"/>
+          <w:highlight w:val="black"/>
+        </w:rPr>
+        <w:t>src</w:t>
+      </w:r>
+      <w:r>
+        <w:rPr>
+          <w:rFonts w:ascii="Droid Sans Mono;monospace;monospace" w:hAnsi="Droid Sans Mono;monospace;monospace"/>
+          <w:b w:val="false"/>
+          <w:color w:val="D4D4D4"/>
+          <w:sz w:val="21"/>
+          <w:highlight w:val="black"/>
+        </w:rPr>
+        <w:t>=</w:t>
+      </w:r>
+      <w:r>
+        <w:rPr>
+          <w:rFonts w:ascii="Droid Sans Mono;monospace;monospace" w:hAnsi="Droid Sans Mono;monospace;monospace"/>
+          <w:b w:val="false"/>
+          <w:color w:val="CE9178"/>
+          <w:sz w:val="21"/>
+          <w:highlight w:val="black"/>
+        </w:rPr>
+        <w:t>"Felipe.jpeg"</w:t>
+      </w:r>
+      <w:r>
+        <w:rPr>
+          <w:rFonts w:ascii="Droid Sans Mono;monospace;monospace" w:hAnsi="Droid Sans Mono;monospace;monospace"/>
+          <w:b w:val="false"/>
+          <w:color w:val="D4D4D4"/>
+          <w:sz w:val="21"/>
+          <w:highlight w:val="black"/>
+        </w:rPr>
+        <w:t xml:space="preserve"> </w:t>
+      </w:r>
+      <w:r>
+        <w:rPr>
+          <w:rFonts w:ascii="Droid Sans Mono;monospace;monospace" w:hAnsi="Droid Sans Mono;monospace;monospace"/>
+          <w:b w:val="false"/>
+          <w:color w:val="9CDCFE"/>
+          <w:sz w:val="21"/>
+          <w:highlight w:val="black"/>
+        </w:rPr>
+        <w:t>height</w:t>
+      </w:r>
+      <w:r>
+        <w:rPr>
+          <w:rFonts w:ascii="Droid Sans Mono;monospace;monospace" w:hAnsi="Droid Sans Mono;monospace;monospace"/>
+          <w:b w:val="false"/>
+          <w:color w:val="D4D4D4"/>
+          <w:sz w:val="21"/>
+          <w:highlight w:val="black"/>
+        </w:rPr>
+        <w:t>=</w:t>
+      </w:r>
+      <w:r>
+        <w:rPr>
+          <w:rFonts w:ascii="Droid Sans Mono;monospace;monospace" w:hAnsi="Droid Sans Mono;monospace;monospace"/>
+          <w:b w:val="false"/>
+          <w:color w:val="CE9178"/>
+          <w:sz w:val="21"/>
+          <w:highlight w:val="black"/>
+        </w:rPr>
+        <w:t>"200"</w:t>
+      </w:r>
+      <w:r>
+        <w:rPr>
+          <w:rFonts w:ascii="Droid Sans Mono;monospace;monospace" w:hAnsi="Droid Sans Mono;monospace;monospace"/>
+          <w:b w:val="false"/>
+          <w:color w:val="D4D4D4"/>
+          <w:sz w:val="21"/>
+          <w:highlight w:val="black"/>
+        </w:rPr>
+        <w:t xml:space="preserve"> </w:t>
+      </w:r>
+      <w:r>
+        <w:rPr>
+          <w:rFonts w:ascii="Droid Sans Mono;monospace;monospace" w:hAnsi="Droid Sans Mono;monospace;monospace"/>
+          <w:b w:val="false"/>
+          <w:color w:val="9CDCFE"/>
+          <w:sz w:val="21"/>
+          <w:highlight w:val="black"/>
+        </w:rPr>
+        <w:t>width</w:t>
+      </w:r>
+      <w:r>
+        <w:rPr>
+          <w:rFonts w:ascii="Droid Sans Mono;monospace;monospace" w:hAnsi="Droid Sans Mono;monospace;monospace"/>
+          <w:b w:val="false"/>
+          <w:color w:val="D4D4D4"/>
+          <w:sz w:val="21"/>
+          <w:highlight w:val="black"/>
+        </w:rPr>
+        <w:t>=</w:t>
+      </w:r>
+      <w:r>
+        <w:rPr>
+          <w:rFonts w:ascii="Droid Sans Mono;monospace;monospace" w:hAnsi="Droid Sans Mono;monospace;monospace"/>
+          <w:b w:val="false"/>
+          <w:color w:val="CE9178"/>
+          <w:sz w:val="21"/>
+          <w:highlight w:val="black"/>
+        </w:rPr>
+        <w:t>"197"</w:t>
+      </w:r>
+      <w:r>
+        <w:rPr>
+          <w:rFonts w:ascii="Droid Sans Mono;monospace;monospace" w:hAnsi="Droid Sans Mono;monospace;monospace"/>
+          <w:b w:val="false"/>
+          <w:color w:val="D4D4D4"/>
+          <w:sz w:val="21"/>
+          <w:highlight w:val="black"/>
+        </w:rPr>
+        <w:t xml:space="preserve"> </w:t>
+      </w:r>
+      <w:r>
+        <w:rPr>
+          <w:rFonts w:ascii="Droid Sans Mono;monospace;monospace" w:hAnsi="Droid Sans Mono;monospace;monospace"/>
+          <w:b w:val="false"/>
+          <w:color w:val="9CDCFE"/>
+          <w:sz w:val="21"/>
+          <w:highlight w:val="black"/>
+        </w:rPr>
+        <w:t>alt</w:t>
+      </w:r>
+      <w:r>
+        <w:rPr>
+          <w:rFonts w:ascii="Droid Sans Mono;monospace;monospace" w:hAnsi="Droid Sans Mono;monospace;monospace"/>
+          <w:b w:val="false"/>
+          <w:color w:val="D4D4D4"/>
+          <w:sz w:val="21"/>
+          <w:highlight w:val="black"/>
+        </w:rPr>
+        <w:t>=</w:t>
+      </w:r>
+      <w:r>
+        <w:rPr>
+          <w:rFonts w:ascii="Droid Sans Mono;monospace;monospace" w:hAnsi="Droid Sans Mono;monospace;monospace"/>
+          <w:b w:val="false"/>
+          <w:color w:val="CE9178"/>
+          <w:sz w:val="21"/>
+          <w:highlight w:val="black"/>
+        </w:rPr>
+        <w:t>"Foto de Felipe"</w:t>
+      </w:r>
+    </w:p>
+    <w:p>
+      <w:pPr>
+        <w:pStyle w:val="Corpodotexto"/>
+        <w:bidi w:val="0"/>
+        <w:ind w:left="0" w:right="0" w:hanging="0"/>
+        <w:jc w:val="left"/>
+        <w:rPr/>
+      </w:pPr>
+      <w:r>
+        <w:rPr/>
+        <w:t>Foi adicionado tamanhos da imagem</w:t>
       </w:r>
     </w:p>
     <w:p>

</xml_diff>